<commit_message>
commiting 2nd change from branch
</commit_message>
<xml_diff>
--- a/RecipeStory.docx
+++ b/RecipeStory.docx
@@ -54,21 +54,8 @@
           <w:lang w:eastAsia="en-IN"/>
           <w14:ligatures w14:val="none"/>
         </w:rPr>
-        <w:t xml:space="preserve">Ghee rice is a </w:t>
-      </w:r>
-      <w:proofErr w:type="spellStart"/>
-      <w:r>
-        <w:rPr>
-          <w:rFonts w:ascii="Times New Roman" w:eastAsia="Times New Roman" w:hAnsi="Times New Roman" w:cs="Times New Roman"/>
-          <w:kern w:val="0"/>
-          <w:sz w:val="26"/>
-          <w:szCs w:val="26"/>
-          <w:lang w:eastAsia="en-IN"/>
-          <w14:ligatures w14:val="none"/>
-        </w:rPr>
-        <w:t>flavorful</w:t>
-      </w:r>
-      <w:proofErr w:type="spellEnd"/>
+        <w:t>Ghee rice is a flavorful</w:t>
+      </w:r>
       <w:r>
         <w:rPr>
           <w:rFonts w:ascii="Times New Roman" w:eastAsia="Times New Roman" w:hAnsi="Times New Roman" w:cs="Times New Roman"/>
@@ -91,7 +78,20 @@
           <w:lang w:eastAsia="en-IN"/>
           <w14:ligatures w14:val="none"/>
         </w:rPr>
-        <w:t>delicious/b</w:t>
+        <w:t>delicious</w:t>
+      </w:r>
+      <w:r>
+        <w:rPr>
+          <w:rFonts w:ascii="Times New Roman" w:eastAsia="Times New Roman" w:hAnsi="Times New Roman" w:cs="Times New Roman"/>
+          <w:b/>
+          <w:bCs/>
+          <w:kern w:val="0"/>
+          <w:sz w:val="26"/>
+          <w:szCs w:val="26"/>
+          <w:lang w:eastAsia="en-IN"/>
+          <w14:ligatures w14:val="none"/>
+        </w:rPr>
+        <w:t xml:space="preserve"> but spicy</w:t>
       </w:r>
       <w:r>
         <w:rPr>
@@ -861,59 +861,7 @@
           <w:lang w:eastAsia="en-IN"/>
           <w14:ligatures w14:val="none"/>
         </w:rPr>
-        <w:t>1 </w:t>
-      </w:r>
-      <w:proofErr w:type="spellStart"/>
-      <w:r>
-        <w:rPr>
-          <w:rFonts w:ascii="Segoe UI" w:eastAsia="Times New Roman" w:hAnsi="Segoe UI" w:cs="Segoe UI"/>
-          <w:color w:val="000000"/>
-          <w:kern w:val="0"/>
-          <w:sz w:val="26"/>
-          <w:szCs w:val="26"/>
-          <w:lang w:eastAsia="en-IN"/>
-          <w14:ligatures w14:val="none"/>
-        </w:rPr>
-        <w:t>tej</w:t>
-      </w:r>
-      <w:proofErr w:type="spellEnd"/>
-      <w:r>
-        <w:rPr>
-          <w:rFonts w:ascii="Segoe UI" w:eastAsia="Times New Roman" w:hAnsi="Segoe UI" w:cs="Segoe UI"/>
-          <w:color w:val="000000"/>
-          <w:kern w:val="0"/>
-          <w:sz w:val="26"/>
-          <w:szCs w:val="26"/>
-          <w:lang w:eastAsia="en-IN"/>
-          <w14:ligatures w14:val="none"/>
-        </w:rPr>
-        <w:t xml:space="preserve"> </w:t>
-      </w:r>
-      <w:proofErr w:type="spellStart"/>
-      <w:r>
-        <w:rPr>
-          <w:rFonts w:ascii="Segoe UI" w:eastAsia="Times New Roman" w:hAnsi="Segoe UI" w:cs="Segoe UI"/>
-          <w:color w:val="000000"/>
-          <w:kern w:val="0"/>
-          <w:sz w:val="26"/>
-          <w:szCs w:val="26"/>
-          <w:lang w:eastAsia="en-IN"/>
-          <w14:ligatures w14:val="none"/>
-        </w:rPr>
-        <w:t>patta</w:t>
-      </w:r>
-      <w:proofErr w:type="spellEnd"/>
-      <w:r>
-        <w:rPr>
-          <w:rFonts w:ascii="Segoe UI" w:eastAsia="Times New Roman" w:hAnsi="Segoe UI" w:cs="Segoe UI"/>
-          <w:color w:val="000000"/>
-          <w:kern w:val="0"/>
-          <w:sz w:val="26"/>
-          <w:szCs w:val="26"/>
-          <w:lang w:eastAsia="en-IN"/>
-          <w14:ligatures w14:val="none"/>
-        </w:rPr>
-        <w:t> (Indian bay leaf)</w:t>
+        <w:t>1 tej patta (Indian bay leaf)</w:t>
       </w:r>
     </w:p>
     <w:p>

</xml_diff>